<commit_message>
diagrama de clases agregado
</commit_message>
<xml_diff>
--- a/Archivos/Memoria.docx
+++ b/Archivos/Memoria.docx
@@ -1,6 +1,6 @@
 
 <file path=word/document.xml><?xml version="1.0" encoding="utf-8"?>
-<w:document xmlns:wpc="http://schemas.microsoft.com/office/word/2010/wordprocessingCanvas" xmlns:cx="http://schemas.microsoft.com/office/drawing/2014/chartex" xmlns:cx1="http://schemas.microsoft.com/office/drawing/2015/9/8/chartex" xmlns:cx2="http://schemas.microsoft.com/office/drawing/2015/10/21/chartex" xmlns:cx3="http://schemas.microsoft.com/office/drawing/2016/5/9/chartex" xmlns:cx4="http://schemas.microsoft.com/office/drawing/2016/5/10/chartex" xmlns:cx5="http://schemas.microsoft.com/office/drawing/2016/5/11/chartex" xmlns:cx6="http://schemas.microsoft.com/office/drawing/2016/5/12/chartex" xmlns:cx7="http://schemas.microsoft.com/office/drawing/2016/5/13/chartex" xmlns:cx8="http://schemas.microsoft.com/office/drawing/2016/5/14/chartex" xmlns:mc="http://schemas.openxmlformats.org/markup-compatibility/2006" xmlns:aink="http://schemas.microsoft.com/office/drawing/2016/ink" xmlns:am3d="http://schemas.microsoft.com/office/drawing/2017/model3d" xmlns:o="urn:schemas-microsoft-com:office:office" xmlns:r="http://schemas.openxmlformats.org/officeDocument/2006/relationships" xmlns:m="http://schemas.openxmlformats.org/officeDocument/2006/math" xmlns:v="urn:schemas-microsoft-com:vml" xmlns:wp14="http://schemas.microsoft.com/office/word/2010/wordprocessingDrawing" xmlns:wp="http://schemas.openxmlformats.org/drawingml/2006/wordprocessingDrawing" xmlns:w10="urn:schemas-microsoft-com:office:word" xmlns:w="http://schemas.openxmlformats.org/wordprocessingml/2006/main" xmlns:w14="http://schemas.microsoft.com/office/word/2010/wordml" xmlns:w15="http://schemas.microsoft.com/office/word/2012/wordml" xmlns:w16cid="http://schemas.microsoft.com/office/word/2016/wordml/cid" xmlns:w16se="http://schemas.microsoft.com/office/word/2015/wordml/symex" xmlns:wpg="http://schemas.microsoft.com/office/word/2010/wordprocessingGroup" xmlns:wpi="http://schemas.microsoft.com/office/word/2010/wordprocessingInk" xmlns:wne="http://schemas.microsoft.com/office/word/2006/wordml" xmlns:wps="http://schemas.microsoft.com/office/word/2010/wordprocessingShape" mc:Ignorable="w14 w15 w16se w16cid wp14">
+<w:document xmlns:wpc="http://schemas.microsoft.com/office/word/2010/wordprocessingCanvas" xmlns:cx="http://schemas.microsoft.com/office/drawing/2014/chartex" xmlns:cx1="http://schemas.microsoft.com/office/drawing/2015/9/8/chartex" xmlns:cx2="http://schemas.microsoft.com/office/drawing/2015/10/21/chartex" xmlns:cx3="http://schemas.microsoft.com/office/drawing/2016/5/9/chartex" xmlns:cx4="http://schemas.microsoft.com/office/drawing/2016/5/10/chartex" xmlns:cx5="http://schemas.microsoft.com/office/drawing/2016/5/11/chartex" xmlns:cx6="http://schemas.microsoft.com/office/drawing/2016/5/12/chartex" xmlns:cx7="http://schemas.microsoft.com/office/drawing/2016/5/13/chartex" xmlns:cx8="http://schemas.microsoft.com/office/drawing/2016/5/14/chartex" xmlns:mc="http://schemas.openxmlformats.org/markup-compatibility/2006" xmlns:aink="http://schemas.microsoft.com/office/drawing/2016/ink" xmlns:am3d="http://schemas.microsoft.com/office/drawing/2017/model3d" xmlns:o="urn:schemas-microsoft-com:office:office" xmlns:r="http://schemas.openxmlformats.org/officeDocument/2006/relationships" xmlns:m="http://schemas.openxmlformats.org/officeDocument/2006/math" xmlns:v="urn:schemas-microsoft-com:vml" xmlns:wp14="http://schemas.microsoft.com/office/word/2010/wordprocessingDrawing" xmlns:wp="http://schemas.openxmlformats.org/drawingml/2006/wordprocessingDrawing" xmlns:w10="urn:schemas-microsoft-com:office:word" xmlns:w="http://schemas.openxmlformats.org/wordprocessingml/2006/main" xmlns:w14="http://schemas.microsoft.com/office/word/2010/wordml" xmlns:w15="http://schemas.microsoft.com/office/word/2012/wordml" xmlns:w16cex="http://schemas.microsoft.com/office/word/2018/wordml/cex" xmlns:w16cid="http://schemas.microsoft.com/office/word/2016/wordml/cid" xmlns:w16="http://schemas.microsoft.com/office/word/2018/wordml" xmlns:w16sdtdh="http://schemas.microsoft.com/office/word/2020/wordml/sdtdatahash" xmlns:w16se="http://schemas.microsoft.com/office/word/2015/wordml/symex" xmlns:wpg="http://schemas.microsoft.com/office/word/2010/wordprocessingGroup" xmlns:wpi="http://schemas.microsoft.com/office/word/2010/wordprocessingInk" xmlns:wne="http://schemas.microsoft.com/office/word/2006/wordml" xmlns:wps="http://schemas.microsoft.com/office/word/2010/wordprocessingShape" mc:Ignorable="w14 w15 w16se w16cid w16 w16cex w16sdtdh wp14">
   <w:body>
     <w:sdt>
       <w:sdtPr>
@@ -3717,18 +3717,8 @@
                                         <w:sz w:val="26"/>
                                         <w:szCs w:val="26"/>
                                       </w:rPr>
-                                      <w:t xml:space="preserve">Álvaro Carbajo </w:t>
+                                      <w:t>Álvaro Carbajo Alcalde</w:t>
                                     </w:r>
-                                    <w:proofErr w:type="gramStart"/>
-                                    <w:r>
-                                      <w:rPr>
-                                        <w:color w:val="4472C4" w:themeColor="accent1"/>
-                                        <w:sz w:val="26"/>
-                                        <w:szCs w:val="26"/>
-                                      </w:rPr>
-                                      <w:t>Alcalde</w:t>
-                                    </w:r>
-                                    <w:proofErr w:type="gramEnd"/>
                                   </w:sdtContent>
                                 </w:sdt>
                               </w:p>
@@ -4254,7 +4244,55 @@
           <w:sz w:val="24"/>
           <w:szCs w:val="24"/>
         </w:rPr>
-        <w:t>trabajo se basa en realizar una aplicación para dispositivos Android que permita comunicaciones entre el trabajo del módulo de Desarrollo de Interfaces realizado durante el curso de Desarrollo de Aplicaciones Multiplataforma (DAM) en el curso académico 2020/21.</w:t>
+        <w:t xml:space="preserve">trabajo se basa en realizar una aplicación para dispositivos Android que permita comunicaciones </w:t>
+      </w:r>
+      <w:r>
+        <w:rPr>
+          <w:color w:val="404040" w:themeColor="text1" w:themeTint="BF"/>
+          <w:sz w:val="24"/>
+          <w:szCs w:val="24"/>
+        </w:rPr>
+        <w:t>con</w:t>
+      </w:r>
+      <w:r>
+        <w:rPr>
+          <w:color w:val="404040" w:themeColor="text1" w:themeTint="BF"/>
+          <w:sz w:val="24"/>
+          <w:szCs w:val="24"/>
+        </w:rPr>
+        <w:t xml:space="preserve"> el </w:t>
+      </w:r>
+      <w:r>
+        <w:rPr>
+          <w:color w:val="404040" w:themeColor="text1" w:themeTint="BF"/>
+          <w:sz w:val="24"/>
+          <w:szCs w:val="24"/>
+        </w:rPr>
+        <w:t>proyecto</w:t>
+      </w:r>
+      <w:r>
+        <w:rPr>
+          <w:color w:val="404040" w:themeColor="text1" w:themeTint="BF"/>
+          <w:sz w:val="24"/>
+          <w:szCs w:val="24"/>
+        </w:rPr>
+        <w:t xml:space="preserve"> del módulo de Desarrollo de Interfaces</w:t>
+      </w:r>
+      <w:r>
+        <w:rPr>
+          <w:color w:val="404040" w:themeColor="text1" w:themeTint="BF"/>
+          <w:sz w:val="24"/>
+          <w:szCs w:val="24"/>
+        </w:rPr>
+        <w:t>,</w:t>
+      </w:r>
+      <w:r>
+        <w:rPr>
+          <w:color w:val="404040" w:themeColor="text1" w:themeTint="BF"/>
+          <w:sz w:val="24"/>
+          <w:szCs w:val="24"/>
+        </w:rPr>
+        <w:t xml:space="preserve"> realizado durante el curso de Desarrollo de Aplicaciones Multiplataforma (DAM) en el curso académico 2020/21.</w:t>
       </w:r>
     </w:p>
     <w:p>
@@ -4273,7 +4311,47 @@
           <w:szCs w:val="24"/>
         </w:rPr>
         <w:tab/>
-        <w:t xml:space="preserve">El proyecto del módulo se basa en el popular videojuego RPG </w:t>
+        <w:t>El proyecto del módulo se basa en el popular videojuego RPG</w:t>
+      </w:r>
+      <w:r>
+        <w:rPr>
+          <w:color w:val="404040" w:themeColor="text1" w:themeTint="BF"/>
+          <w:sz w:val="24"/>
+          <w:szCs w:val="24"/>
+        </w:rPr>
+        <w:t xml:space="preserve"> (</w:t>
+      </w:r>
+      <w:r>
+        <w:rPr>
+          <w:color w:val="404040" w:themeColor="text1" w:themeTint="BF"/>
+          <w:sz w:val="24"/>
+          <w:szCs w:val="24"/>
+        </w:rPr>
+        <w:t>role-playing game</w:t>
+      </w:r>
+      <w:r>
+        <w:rPr>
+          <w:color w:val="404040" w:themeColor="text1" w:themeTint="BF"/>
+          <w:sz w:val="24"/>
+          <w:szCs w:val="24"/>
+        </w:rPr>
+        <w:t xml:space="preserve"> </w:t>
+      </w:r>
+      <w:r>
+        <w:rPr>
+          <w:color w:val="404040" w:themeColor="text1" w:themeTint="BF"/>
+          <w:sz w:val="24"/>
+          <w:szCs w:val="24"/>
+        </w:rPr>
+        <w:t>o, en español, juego de rol)</w:t>
+      </w:r>
+      <w:r>
+        <w:rPr>
+          <w:color w:val="404040" w:themeColor="text1" w:themeTint="BF"/>
+          <w:sz w:val="24"/>
+          <w:szCs w:val="24"/>
+        </w:rPr>
+        <w:t xml:space="preserve"> </w:t>
       </w:r>
       <w:r>
         <w:rPr>
@@ -4580,7 +4658,119 @@
           <w:szCs w:val="24"/>
         </w:rPr>
         <w:tab/>
-        <w:t>La comunicación entre el dispositivo Android y el ordenador se realizará mediante sockets TCP. Y se enviarán archivos XML que contendrán la información necesaria para el correcto funcionamiento de la aplicación.</w:t>
+        <w:t>La comunicación entre el dispositivo Android y el ordenador se realizará mediante sockets TCP</w:t>
+      </w:r>
+      <w:r>
+        <w:rPr>
+          <w:color w:val="404040" w:themeColor="text1" w:themeTint="BF"/>
+          <w:sz w:val="24"/>
+          <w:szCs w:val="24"/>
+        </w:rPr>
+        <w:t xml:space="preserve"> (</w:t>
+      </w:r>
+      <w:r>
+        <w:rPr>
+          <w:color w:val="404040" w:themeColor="text1" w:themeTint="BF"/>
+          <w:sz w:val="24"/>
+          <w:szCs w:val="24"/>
+        </w:rPr>
+        <w:t xml:space="preserve">protocolo de red importante que permite que dos anfitriones </w:t>
+      </w:r>
+      <w:r>
+        <w:rPr>
+          <w:color w:val="404040" w:themeColor="text1" w:themeTint="BF"/>
+          <w:sz w:val="24"/>
+          <w:szCs w:val="24"/>
+        </w:rPr>
+        <w:t xml:space="preserve">o </w:t>
+      </w:r>
+      <w:r>
+        <w:rPr>
+          <w:color w:val="404040" w:themeColor="text1" w:themeTint="BF"/>
+          <w:sz w:val="24"/>
+          <w:szCs w:val="24"/>
+        </w:rPr>
+        <w:t>hosts se conecten e intercambien flujos de datos</w:t>
+      </w:r>
+      <w:r>
+        <w:rPr>
+          <w:color w:val="404040" w:themeColor="text1" w:themeTint="BF"/>
+          <w:sz w:val="24"/>
+          <w:szCs w:val="24"/>
+        </w:rPr>
+        <w:t>)</w:t>
+      </w:r>
+      <w:r>
+        <w:rPr>
+          <w:color w:val="404040" w:themeColor="text1" w:themeTint="BF"/>
+          <w:sz w:val="24"/>
+          <w:szCs w:val="24"/>
+        </w:rPr>
+        <w:t>.</w:t>
+      </w:r>
+      <w:r>
+        <w:rPr>
+          <w:color w:val="404040" w:themeColor="text1" w:themeTint="BF"/>
+          <w:sz w:val="24"/>
+          <w:szCs w:val="24"/>
+        </w:rPr>
+        <w:t xml:space="preserve"> Utilizando el protocolo IP (</w:t>
+      </w:r>
+      <w:r>
+        <w:rPr>
+          <w:color w:val="404040" w:themeColor="text1" w:themeTint="BF"/>
+          <w:sz w:val="24"/>
+          <w:szCs w:val="24"/>
+        </w:rPr>
+        <w:t xml:space="preserve">protocolo </w:t>
+      </w:r>
+      <w:r>
+        <w:rPr>
+          <w:color w:val="404040" w:themeColor="text1" w:themeTint="BF"/>
+          <w:sz w:val="24"/>
+          <w:szCs w:val="24"/>
+        </w:rPr>
+        <w:t xml:space="preserve">que </w:t>
+      </w:r>
+      <w:r>
+        <w:rPr>
+          <w:color w:val="404040" w:themeColor="text1" w:themeTint="BF"/>
+          <w:sz w:val="24"/>
+          <w:szCs w:val="24"/>
+        </w:rPr>
+        <w:t>tiene la función de establecer las comunicaciones entre todos los dispositivos que tratan de relacionarse entre sí en internet.</w:t>
+      </w:r>
+      <w:r>
+        <w:rPr>
+          <w:color w:val="404040" w:themeColor="text1" w:themeTint="BF"/>
+          <w:sz w:val="24"/>
+          <w:szCs w:val="24"/>
+        </w:rPr>
+        <w:t xml:space="preserve">). </w:t>
+      </w:r>
+      <w:r>
+        <w:rPr>
+          <w:color w:val="404040" w:themeColor="text1" w:themeTint="BF"/>
+          <w:sz w:val="24"/>
+          <w:szCs w:val="24"/>
+        </w:rPr>
+        <w:t>Y se enviarán archivos XML que contendrán la información necesaria para el correcto funcionamiento de la aplicación</w:t>
+      </w:r>
+      <w:r>
+        <w:rPr>
+          <w:color w:val="404040" w:themeColor="text1" w:themeTint="BF"/>
+          <w:sz w:val="24"/>
+          <w:szCs w:val="24"/>
+        </w:rPr>
+        <w:t>, como los datos del combate o las habilidades que tiene cada Pokémon</w:t>
+      </w:r>
+      <w:r>
+        <w:rPr>
+          <w:color w:val="404040" w:themeColor="text1" w:themeTint="BF"/>
+          <w:sz w:val="24"/>
+          <w:szCs w:val="24"/>
+        </w:rPr>
+        <w:t>.</w:t>
       </w:r>
     </w:p>
     <w:p>
@@ -6755,6 +6945,188 @@
           <w:szCs w:val="24"/>
         </w:rPr>
       </w:pPr>
+    </w:p>
+    <w:p>
+      <w:pPr>
+        <w:rPr>
+          <w:sz w:val="24"/>
+          <w:szCs w:val="24"/>
+        </w:rPr>
+      </w:pPr>
+    </w:p>
+    <w:p>
+      <w:pPr>
+        <w:rPr>
+          <w:sz w:val="24"/>
+          <w:szCs w:val="24"/>
+        </w:rPr>
+      </w:pPr>
+      <w:r>
+        <w:rPr>
+          <w:sz w:val="24"/>
+          <w:szCs w:val="24"/>
+        </w:rPr>
+        <w:br w:type="page"/>
+      </w:r>
+    </w:p>
+    <w:p>
+      <w:pPr>
+        <w:rPr>
+          <w:sz w:val="24"/>
+          <w:szCs w:val="24"/>
+        </w:rPr>
+      </w:pPr>
+    </w:p>
+    <w:p>
+      <w:pPr>
+        <w:rPr>
+          <w:sz w:val="24"/>
+          <w:szCs w:val="24"/>
+        </w:rPr>
+      </w:pPr>
+      <w:r>
+        <w:rPr>
+          <w:sz w:val="24"/>
+          <w:szCs w:val="24"/>
+        </w:rPr>
+        <w:t>El modelo de la aplicación Android se basa en dos clases principales:</w:t>
+      </w:r>
+    </w:p>
+    <w:p>
+      <w:pPr>
+        <w:ind w:left="708"/>
+        <w:jc w:val="both"/>
+        <w:rPr>
+          <w:sz w:val="24"/>
+          <w:szCs w:val="24"/>
+        </w:rPr>
+      </w:pPr>
+      <w:r>
+        <w:rPr>
+          <w:sz w:val="24"/>
+          <w:szCs w:val="24"/>
+        </w:rPr>
+        <w:t>Pokémon: que contiene los datos del Pokémon que esta luchando como su vida, tipos… Un Pokémon tiene cuatro movimientos.</w:t>
+      </w:r>
+    </w:p>
+    <w:p>
+      <w:pPr>
+        <w:ind w:left="708"/>
+        <w:jc w:val="both"/>
+        <w:rPr>
+          <w:sz w:val="24"/>
+          <w:szCs w:val="24"/>
+        </w:rPr>
+      </w:pPr>
+      <w:r>
+        <w:rPr>
+          <w:sz w:val="24"/>
+          <w:szCs w:val="24"/>
+        </w:rPr>
+        <w:t>Movimiento: contiene los datos del movimiento como los puntos de poder restantes, totales…</w:t>
+      </w:r>
+    </w:p>
+    <w:p>
+      <w:pPr>
+        <w:ind w:left="708"/>
+        <w:jc w:val="both"/>
+        <w:rPr>
+          <w:sz w:val="24"/>
+          <w:szCs w:val="24"/>
+        </w:rPr>
+      </w:pPr>
+      <w:r>
+        <w:rPr>
+          <w:sz w:val="24"/>
+          <w:szCs w:val="24"/>
+        </w:rPr>
+        <w:t>PokedexPokemon es una clase auxiliar que sirve para contener los datos de los Pokémon de la Pokédex, tales como categoría, descripción, peso, altura…</w:t>
+      </w:r>
+    </w:p>
+    <w:p>
+      <w:pPr>
+        <w:ind w:left="708"/>
+        <w:rPr>
+          <w:sz w:val="24"/>
+          <w:szCs w:val="24"/>
+        </w:rPr>
+      </w:pPr>
+    </w:p>
+    <w:p>
+      <w:pPr>
+        <w:ind w:left="708"/>
+        <w:rPr>
+          <w:sz w:val="24"/>
+          <w:szCs w:val="24"/>
+        </w:rPr>
+      </w:pPr>
+    </w:p>
+    <w:p>
+      <w:pPr>
+        <w:keepNext/>
+        <w:jc w:val="center"/>
+      </w:pPr>
+      <w:r>
+        <w:rPr>
+          <w:sz w:val="24"/>
+          <w:szCs w:val="24"/>
+        </w:rPr>
+        <w:drawing>
+          <wp:inline distT="0" distB="0" distL="0" distR="0" wp14:anchorId="4447E4AD" wp14:editId="733076E4">
+            <wp:extent cx="4655716" cy="5203190"/>
+            <wp:effectExtent l="0" t="0" r="0" b="0"/>
+            <wp:docPr id="70" name="Imagen 70"/>
+            <wp:cNvGraphicFramePr>
+              <a:graphicFrameLocks xmlns:a="http://schemas.openxmlformats.org/drawingml/2006/main" noChangeAspect="1"/>
+            </wp:cNvGraphicFramePr>
+            <a:graphic xmlns:a="http://schemas.openxmlformats.org/drawingml/2006/main">
+              <a:graphicData uri="http://schemas.openxmlformats.org/drawingml/2006/picture">
+                <pic:pic xmlns:pic="http://schemas.openxmlformats.org/drawingml/2006/picture">
+                  <pic:nvPicPr>
+                    <pic:cNvPr id="1" name=""/>
+                    <pic:cNvPicPr/>
+                  </pic:nvPicPr>
+                  <pic:blipFill>
+                    <a:blip r:embed="rId14"/>
+                    <a:stretch>
+                      <a:fillRect/>
+                    </a:stretch>
+                  </pic:blipFill>
+                  <pic:spPr>
+                    <a:xfrm>
+                      <a:off x="0" y="0"/>
+                      <a:ext cx="4663241" cy="5211600"/>
+                    </a:xfrm>
+                    <a:prstGeom prst="rect">
+                      <a:avLst/>
+                    </a:prstGeom>
+                  </pic:spPr>
+                </pic:pic>
+              </a:graphicData>
+            </a:graphic>
+          </wp:inline>
+        </w:drawing>
+      </w:r>
+    </w:p>
+    <w:p>
+      <w:pPr>
+        <w:pStyle w:val="Descripcin"/>
+        <w:rPr>
+          <w:sz w:val="24"/>
+          <w:szCs w:val="24"/>
+        </w:rPr>
+      </w:pPr>
+      <w:r>
+        <w:t xml:space="preserve">               Diagrama de clases de Android.</w:t>
+      </w:r>
+    </w:p>
+    <w:p>
+      <w:pPr>
+        <w:rPr>
+          <w:sz w:val="24"/>
+          <w:szCs w:val="24"/>
+        </w:rPr>
+      </w:pPr>
       <w:r>
         <w:rPr>
           <w:sz w:val="24"/>
@@ -6863,7 +7235,7 @@
                     <pic:cNvPicPr/>
                   </pic:nvPicPr>
                   <pic:blipFill>
-                    <a:blip r:embed="rId14"/>
+                    <a:blip r:embed="rId15"/>
                     <a:stretch>
                       <a:fillRect/>
                     </a:stretch>
@@ -6941,7 +7313,7 @@
                     <pic:cNvPicPr/>
                   </pic:nvPicPr>
                   <pic:blipFill>
-                    <a:blip r:embed="rId15">
+                    <a:blip r:embed="rId16">
                       <a:extLst>
                         <a:ext uri="{28A0092B-C50C-407E-A947-70E740481C1C}">
                           <a14:useLocalDpi xmlns:a14="http://schemas.microsoft.com/office/drawing/2010/main" val="0"/>
@@ -7372,7 +7744,7 @@
                     <pic:cNvPicPr/>
                   </pic:nvPicPr>
                   <pic:blipFill>
-                    <a:blip r:embed="rId16"/>
+                    <a:blip r:embed="rId17"/>
                     <a:stretch>
                       <a:fillRect/>
                     </a:stretch>
@@ -7435,7 +7807,7 @@
                     <pic:cNvPicPr/>
                   </pic:nvPicPr>
                   <pic:blipFill>
-                    <a:blip r:embed="rId17"/>
+                    <a:blip r:embed="rId18"/>
                     <a:stretch>
                       <a:fillRect/>
                     </a:stretch>
@@ -7517,7 +7889,7 @@
                     <pic:cNvPicPr/>
                   </pic:nvPicPr>
                   <pic:blipFill>
-                    <a:blip r:embed="rId18">
+                    <a:blip r:embed="rId19">
                       <a:extLst>
                         <a:ext uri="{28A0092B-C50C-407E-A947-70E740481C1C}">
                           <a14:useLocalDpi xmlns:a14="http://schemas.microsoft.com/office/drawing/2010/main" val="0"/>
@@ -7649,7 +8021,7 @@
                     <pic:cNvPicPr/>
                   </pic:nvPicPr>
                   <pic:blipFill>
-                    <a:blip r:embed="rId19"/>
+                    <a:blip r:embed="rId20"/>
                     <a:stretch>
                       <a:fillRect/>
                     </a:stretch>
@@ -7808,7 +8180,7 @@
                     <pic:cNvPicPr/>
                   </pic:nvPicPr>
                   <pic:blipFill>
-                    <a:blip r:embed="rId20">
+                    <a:blip r:embed="rId21">
                       <a:extLst>
                         <a:ext uri="{28A0092B-C50C-407E-A947-70E740481C1C}">
                           <a14:useLocalDpi xmlns:a14="http://schemas.microsoft.com/office/drawing/2010/main" val="0"/>
@@ -7902,7 +8274,7 @@
                     <pic:cNvPicPr/>
                   </pic:nvPicPr>
                   <pic:blipFill>
-                    <a:blip r:embed="rId21">
+                    <a:blip r:embed="rId22">
                       <a:extLst>
                         <a:ext uri="{28A0092B-C50C-407E-A947-70E740481C1C}">
                           <a14:useLocalDpi xmlns:a14="http://schemas.microsoft.com/office/drawing/2010/main" val="0"/>
@@ -8074,7 +8446,7 @@
                     <pic:cNvPicPr/>
                   </pic:nvPicPr>
                   <pic:blipFill>
-                    <a:blip r:embed="rId22">
+                    <a:blip r:embed="rId23">
                       <a:extLst>
                         <a:ext uri="{28A0092B-C50C-407E-A947-70E740481C1C}">
                           <a14:useLocalDpi xmlns:a14="http://schemas.microsoft.com/office/drawing/2010/main" val="0"/>
@@ -8249,7 +8621,7 @@
                     <pic:cNvPicPr/>
                   </pic:nvPicPr>
                   <pic:blipFill>
-                    <a:blip r:embed="rId23"/>
+                    <a:blip r:embed="rId24"/>
                     <a:stretch>
                       <a:fillRect/>
                     </a:stretch>
@@ -8400,7 +8772,7 @@
                     <pic:cNvPicPr/>
                   </pic:nvPicPr>
                   <pic:blipFill>
-                    <a:blip r:embed="rId24"/>
+                    <a:blip r:embed="rId25"/>
                     <a:stretch>
                       <a:fillRect/>
                     </a:stretch>
@@ -8486,7 +8858,7 @@
                     <pic:cNvPicPr/>
                   </pic:nvPicPr>
                   <pic:blipFill>
-                    <a:blip r:embed="rId25"/>
+                    <a:blip r:embed="rId26"/>
                     <a:stretch>
                       <a:fillRect/>
                     </a:stretch>
@@ -8565,7 +8937,7 @@
                     <pic:cNvPicPr/>
                   </pic:nvPicPr>
                   <pic:blipFill>
-                    <a:blip r:embed="rId26"/>
+                    <a:blip r:embed="rId27"/>
                     <a:stretch>
                       <a:fillRect/>
                     </a:stretch>
@@ -8754,7 +9126,7 @@
                     <pic:cNvPicPr/>
                   </pic:nvPicPr>
                   <pic:blipFill>
-                    <a:blip r:embed="rId27"/>
+                    <a:blip r:embed="rId28"/>
                     <a:stretch>
                       <a:fillRect/>
                     </a:stretch>
@@ -8968,7 +9340,7 @@
                     <pic:cNvPicPr/>
                   </pic:nvPicPr>
                   <pic:blipFill rotWithShape="1">
-                    <a:blip r:embed="rId28">
+                    <a:blip r:embed="rId29">
                       <a:extLst>
                         <a:ext uri="{28A0092B-C50C-407E-A947-70E740481C1C}">
                           <a14:useLocalDpi xmlns:a14="http://schemas.microsoft.com/office/drawing/2010/main" val="0"/>
@@ -9058,7 +9430,7 @@
                     <pic:cNvPicPr/>
                   </pic:nvPicPr>
                   <pic:blipFill>
-                    <a:blip r:embed="rId29"/>
+                    <a:blip r:embed="rId30"/>
                     <a:stretch>
                       <a:fillRect/>
                     </a:stretch>
@@ -9157,7 +9529,7 @@
                     <pic:cNvPicPr/>
                   </pic:nvPicPr>
                   <pic:blipFill>
-                    <a:blip r:embed="rId30"/>
+                    <a:blip r:embed="rId31"/>
                     <a:stretch>
                       <a:fillRect/>
                     </a:stretch>
@@ -9251,7 +9623,7 @@
                     <pic:cNvPicPr/>
                   </pic:nvPicPr>
                   <pic:blipFill>
-                    <a:blip r:embed="rId31"/>
+                    <a:blip r:embed="rId32"/>
                     <a:stretch>
                       <a:fillRect/>
                     </a:stretch>
@@ -9320,7 +9692,7 @@
                     <pic:cNvPicPr/>
                   </pic:nvPicPr>
                   <pic:blipFill>
-                    <a:blip r:embed="rId32"/>
+                    <a:blip r:embed="rId33"/>
                     <a:stretch>
                       <a:fillRect/>
                     </a:stretch>
@@ -9435,7 +9807,7 @@
                     <pic:cNvPicPr/>
                   </pic:nvPicPr>
                   <pic:blipFill>
-                    <a:blip r:embed="rId33"/>
+                    <a:blip r:embed="rId34"/>
                     <a:stretch>
                       <a:fillRect/>
                     </a:stretch>
@@ -9579,7 +9951,7 @@
                     <pic:cNvPicPr/>
                   </pic:nvPicPr>
                   <pic:blipFill>
-                    <a:blip r:embed="rId34"/>
+                    <a:blip r:embed="rId35"/>
                     <a:stretch>
                       <a:fillRect/>
                     </a:stretch>
@@ -9656,7 +10028,7 @@
                     <pic:cNvPicPr/>
                   </pic:nvPicPr>
                   <pic:blipFill>
-                    <a:blip r:embed="rId35"/>
+                    <a:blip r:embed="rId36"/>
                     <a:stretch>
                       <a:fillRect/>
                     </a:stretch>
@@ -9756,7 +10128,7 @@
                     <pic:cNvPicPr/>
                   </pic:nvPicPr>
                   <pic:blipFill>
-                    <a:blip r:embed="rId36" cstate="print">
+                    <a:blip r:embed="rId37" cstate="print">
                       <a:extLst>
                         <a:ext uri="{28A0092B-C50C-407E-A947-70E740481C1C}">
                           <a14:useLocalDpi xmlns:a14="http://schemas.microsoft.com/office/drawing/2010/main" val="0"/>
@@ -9980,7 +10352,7 @@
                     <pic:cNvPicPr/>
                   </pic:nvPicPr>
                   <pic:blipFill>
-                    <a:blip r:embed="rId37">
+                    <a:blip r:embed="rId38">
                       <a:extLst>
                         <a:ext uri="{28A0092B-C50C-407E-A947-70E740481C1C}">
                           <a14:useLocalDpi xmlns:a14="http://schemas.microsoft.com/office/drawing/2010/main" val="0"/>
@@ -10088,7 +10460,7 @@
                     <pic:cNvPicPr/>
                   </pic:nvPicPr>
                   <pic:blipFill>
-                    <a:blip r:embed="rId38"/>
+                    <a:blip r:embed="rId39"/>
                     <a:stretch>
                       <a:fillRect/>
                     </a:stretch>
@@ -10162,16 +10534,7 @@
           <w:szCs w:val="72"/>
         </w:rPr>
         <w:lastRenderedPageBreak/>
-        <w:t>-</w:t>
-      </w:r>
-      <w:r>
-        <w:rPr>
-          <w:rFonts w:asciiTheme="majorHAnsi" w:eastAsiaTheme="majorEastAsia" w:hAnsiTheme="majorHAnsi" w:cstheme="majorBidi"/>
-          <w:color w:val="262626" w:themeColor="text1" w:themeTint="D9"/>
-          <w:sz w:val="72"/>
-          <w:szCs w:val="72"/>
-        </w:rPr>
-        <w:t>Bibliografía.</w:t>
+        <w:t>-Bibliografía.</w:t>
       </w:r>
     </w:p>
     <w:p>
@@ -10212,8 +10575,6 @@
           <w:szCs w:val="24"/>
         </w:rPr>
       </w:pPr>
-      <w:bookmarkStart w:id="0" w:name="_GoBack"/>
-      <w:bookmarkEnd w:id="0"/>
       <w:r>
         <w:rPr>
           <w:color w:val="404040" w:themeColor="text1" w:themeTint="BF"/>
@@ -10254,15 +10615,11 @@
         <w:ind w:firstLine="708"/>
         <w:rPr>
           <w:color w:val="404040" w:themeColor="text1" w:themeTint="BF"/>
-          <w:sz w:val="24"/>
-          <w:szCs w:val="24"/>
-        </w:rPr>
-      </w:pPr>
-      <w:r>
-        <w:rPr>
-          <w:color w:val="404040" w:themeColor="text1" w:themeTint="BF"/>
-          <w:sz w:val="24"/>
-          <w:szCs w:val="24"/>
+        </w:rPr>
+      </w:pPr>
+      <w:r>
+        <w:rPr>
+          <w:color w:val="404040" w:themeColor="text1" w:themeTint="BF"/>
         </w:rPr>
         <w:t>https://www.luisllamas.es/comunicacion-tcp-con-c/</w:t>
       </w:r>
@@ -10543,19 +10900,90 @@
           <w:color w:val="404040" w:themeColor="text1" w:themeTint="BF"/>
         </w:rPr>
         <w:tab/>
+        <w:t>read-only-file-system</w:t>
+      </w:r>
+    </w:p>
+    <w:p>
+      <w:pPr>
+        <w:ind w:firstLine="708"/>
+        <w:rPr>
+          <w:color w:val="404040" w:themeColor="text1" w:themeTint="BF"/>
+          <w:sz w:val="24"/>
+          <w:szCs w:val="24"/>
+        </w:rPr>
+      </w:pPr>
+    </w:p>
+    <w:p>
+      <w:pPr>
+        <w:ind w:firstLine="708"/>
+        <w:rPr>
+          <w:color w:val="404040" w:themeColor="text1" w:themeTint="BF"/>
+          <w:sz w:val="24"/>
+          <w:szCs w:val="24"/>
+        </w:rPr>
+      </w:pPr>
+      <w:r>
+        <w:rPr>
+          <w:color w:val="404040" w:themeColor="text1" w:themeTint="BF"/>
+          <w:sz w:val="24"/>
+          <w:szCs w:val="24"/>
+        </w:rPr>
+        <w:t>Resolver error cambiar vistas desde hilo en Android</w:t>
+      </w:r>
+      <w:r>
+        <w:rPr>
+          <w:color w:val="404040" w:themeColor="text1" w:themeTint="BF"/>
+          <w:sz w:val="24"/>
+          <w:szCs w:val="24"/>
+        </w:rPr>
+        <w:t>:</w:t>
+      </w:r>
+    </w:p>
+    <w:p>
+      <w:pPr>
+        <w:ind w:firstLine="708"/>
+        <w:rPr>
+          <w:color w:val="404040" w:themeColor="text1" w:themeTint="BF"/>
+        </w:rPr>
+      </w:pPr>
+      <w:r>
+        <w:rPr>
+          <w:color w:val="404040" w:themeColor="text1" w:themeTint="BF"/>
+        </w:rPr>
+        <w:t>https://stackoverflow.com/questions/5161951/android-only-the-original-thread-that-</w:t>
+      </w:r>
+      <w:r>
+        <w:rPr>
+          <w:color w:val="404040" w:themeColor="text1" w:themeTint="BF"/>
+        </w:rPr>
+        <w:tab/>
       </w:r>
       <w:proofErr w:type="spellStart"/>
       <w:r>
         <w:rPr>
           <w:color w:val="404040" w:themeColor="text1" w:themeTint="BF"/>
         </w:rPr>
-        <w:t>read</w:t>
+        <w:t>created</w:t>
       </w:r>
       <w:proofErr w:type="spellEnd"/>
       <w:r>
         <w:rPr>
           <w:color w:val="404040" w:themeColor="text1" w:themeTint="BF"/>
         </w:rPr>
+        <w:t>-a-</w:t>
+      </w:r>
+      <w:proofErr w:type="spellStart"/>
+      <w:r>
+        <w:rPr>
+          <w:color w:val="404040" w:themeColor="text1" w:themeTint="BF"/>
+        </w:rPr>
+        <w:t>view</w:t>
+      </w:r>
+      <w:proofErr w:type="spellEnd"/>
+      <w:r>
+        <w:rPr>
+          <w:color w:val="404040" w:themeColor="text1" w:themeTint="BF"/>
+        </w:rPr>
         <w:t>-</w:t>
       </w:r>
       <w:proofErr w:type="spellStart"/>
@@ -10563,14 +10991,59 @@
         <w:rPr>
           <w:color w:val="404040" w:themeColor="text1" w:themeTint="BF"/>
         </w:rPr>
-        <w:t>only</w:t>
+        <w:t>hierarchy</w:t>
       </w:r>
       <w:proofErr w:type="spellEnd"/>
       <w:r>
         <w:rPr>
           <w:color w:val="404040" w:themeColor="text1" w:themeTint="BF"/>
         </w:rPr>
-        <w:t>-file-system</w:t>
+        <w:t>-can-</w:t>
+      </w:r>
+      <w:proofErr w:type="spellStart"/>
+      <w:r>
+        <w:rPr>
+          <w:color w:val="404040" w:themeColor="text1" w:themeTint="BF"/>
+        </w:rPr>
+        <w:t>touch</w:t>
+      </w:r>
+      <w:proofErr w:type="spellEnd"/>
+      <w:r>
+        <w:rPr>
+          <w:color w:val="404040" w:themeColor="text1" w:themeTint="BF"/>
+        </w:rPr>
+        <w:t>-</w:t>
+      </w:r>
+      <w:proofErr w:type="spellStart"/>
+      <w:r>
+        <w:rPr>
+          <w:color w:val="404040" w:themeColor="text1" w:themeTint="BF"/>
+        </w:rPr>
+        <w:t>its</w:t>
+      </w:r>
+      <w:proofErr w:type="spellEnd"/>
+      <w:r>
+        <w:rPr>
+          <w:color w:val="404040" w:themeColor="text1" w:themeTint="BF"/>
+        </w:rPr>
+        <w:t>-vi</w:t>
+      </w:r>
+    </w:p>
+    <w:p>
+      <w:pPr>
+        <w:rPr>
+          <w:color w:val="404040" w:themeColor="text1" w:themeTint="BF"/>
+          <w:sz w:val="24"/>
+          <w:szCs w:val="24"/>
+        </w:rPr>
+      </w:pPr>
+      <w:r>
+        <w:rPr>
+          <w:color w:val="404040" w:themeColor="text1" w:themeTint="BF"/>
+          <w:sz w:val="24"/>
+          <w:szCs w:val="24"/>
+        </w:rPr>
+        <w:br w:type="page"/>
       </w:r>
     </w:p>
     <w:p>
@@ -10582,23 +11055,77 @@
           <w:szCs w:val="24"/>
         </w:rPr>
       </w:pPr>
+      <w:r>
+        <w:rPr>
+          <w:color w:val="404040" w:themeColor="text1" w:themeTint="BF"/>
+          <w:sz w:val="24"/>
+          <w:szCs w:val="24"/>
+        </w:rPr>
+        <w:lastRenderedPageBreak/>
+        <w:t>Resolver error icono botón en Android</w:t>
+      </w:r>
+      <w:r>
+        <w:rPr>
+          <w:color w:val="404040" w:themeColor="text1" w:themeTint="BF"/>
+          <w:sz w:val="24"/>
+          <w:szCs w:val="24"/>
+        </w:rPr>
+        <w:t>:</w:t>
+      </w:r>
     </w:p>
     <w:p>
       <w:pPr>
         <w:ind w:firstLine="708"/>
         <w:rPr>
           <w:color w:val="404040" w:themeColor="text1" w:themeTint="BF"/>
-          <w:sz w:val="24"/>
-          <w:szCs w:val="24"/>
-        </w:rPr>
-      </w:pPr>
-      <w:r>
-        <w:rPr>
-          <w:color w:val="404040" w:themeColor="text1" w:themeTint="BF"/>
-          <w:sz w:val="24"/>
-          <w:szCs w:val="24"/>
-        </w:rPr>
-        <w:t>Resolver error cambiar vistas desde hilo en Android</w:t>
+        </w:rPr>
+      </w:pPr>
+      <w:r>
+        <w:rPr>
+          <w:color w:val="404040" w:themeColor="text1" w:themeTint="BF"/>
+        </w:rPr>
+        <w:t>https://stackoverflow.com/questions/6590838/calling-setcompounddrawables-</w:t>
+      </w:r>
+      <w:r>
+        <w:rPr>
+          <w:color w:val="404040" w:themeColor="text1" w:themeTint="BF"/>
+        </w:rPr>
+        <w:tab/>
+      </w:r>
+      <w:proofErr w:type="spellStart"/>
+      <w:r>
+        <w:rPr>
+          <w:color w:val="404040" w:themeColor="text1" w:themeTint="BF"/>
+        </w:rPr>
+        <w:t>doesnt-display-the-compound-drawable</w:t>
+      </w:r>
+      <w:proofErr w:type="spellEnd"/>
+    </w:p>
+    <w:p>
+      <w:pPr>
+        <w:rPr>
+          <w:color w:val="404040" w:themeColor="text1" w:themeTint="BF"/>
+          <w:sz w:val="24"/>
+          <w:szCs w:val="24"/>
+        </w:rPr>
+      </w:pPr>
+    </w:p>
+    <w:p>
+      <w:pPr>
+        <w:ind w:firstLine="708"/>
+        <w:rPr>
+          <w:color w:val="404040" w:themeColor="text1" w:themeTint="BF"/>
+          <w:sz w:val="24"/>
+          <w:szCs w:val="24"/>
+        </w:rPr>
+      </w:pPr>
+      <w:r>
+        <w:rPr>
+          <w:color w:val="404040" w:themeColor="text1" w:themeTint="BF"/>
+          <w:sz w:val="24"/>
+          <w:szCs w:val="24"/>
+        </w:rPr>
+        <w:t>Navegación con gestos en Android</w:t>
       </w:r>
       <w:r>
         <w:rPr>
@@ -10614,91 +11141,13 @@
         <w:ind w:firstLine="708"/>
         <w:rPr>
           <w:color w:val="404040" w:themeColor="text1" w:themeTint="BF"/>
-          <w:sz w:val="24"/>
-          <w:szCs w:val="24"/>
-        </w:rPr>
-      </w:pPr>
-      <w:r>
-        <w:rPr>
-          <w:color w:val="404040" w:themeColor="text1" w:themeTint="BF"/>
-        </w:rPr>
-        <w:t>https://stackoverflow.com/questions/5161951/android-only-the-original-thread-that-</w:t>
-      </w:r>
-      <w:r>
-        <w:rPr>
-          <w:color w:val="404040" w:themeColor="text1" w:themeTint="BF"/>
-        </w:rPr>
-        <w:tab/>
-      </w:r>
-      <w:proofErr w:type="spellStart"/>
-      <w:r>
-        <w:rPr>
-          <w:color w:val="404040" w:themeColor="text1" w:themeTint="BF"/>
-        </w:rPr>
-        <w:t>created</w:t>
-      </w:r>
-      <w:proofErr w:type="spellEnd"/>
-      <w:r>
-        <w:rPr>
-          <w:color w:val="404040" w:themeColor="text1" w:themeTint="BF"/>
-        </w:rPr>
-        <w:t>-a-</w:t>
-      </w:r>
-      <w:proofErr w:type="spellStart"/>
-      <w:r>
-        <w:rPr>
-          <w:color w:val="404040" w:themeColor="text1" w:themeTint="BF"/>
-        </w:rPr>
-        <w:t>view</w:t>
-      </w:r>
-      <w:proofErr w:type="spellEnd"/>
-      <w:r>
-        <w:rPr>
-          <w:color w:val="404040" w:themeColor="text1" w:themeTint="BF"/>
-        </w:rPr>
-        <w:t>-</w:t>
-      </w:r>
-      <w:proofErr w:type="spellStart"/>
-      <w:r>
-        <w:rPr>
-          <w:color w:val="404040" w:themeColor="text1" w:themeTint="BF"/>
-        </w:rPr>
-        <w:t>hierarchy</w:t>
-      </w:r>
-      <w:proofErr w:type="spellEnd"/>
-      <w:r>
-        <w:rPr>
-          <w:color w:val="404040" w:themeColor="text1" w:themeTint="BF"/>
-        </w:rPr>
-        <w:t>-can-</w:t>
-      </w:r>
-      <w:proofErr w:type="spellStart"/>
-      <w:r>
-        <w:rPr>
-          <w:color w:val="404040" w:themeColor="text1" w:themeTint="BF"/>
-        </w:rPr>
-        <w:t>touch</w:t>
-      </w:r>
-      <w:proofErr w:type="spellEnd"/>
-      <w:r>
-        <w:rPr>
-          <w:color w:val="404040" w:themeColor="text1" w:themeTint="BF"/>
-        </w:rPr>
-        <w:t>-</w:t>
-      </w:r>
-      <w:proofErr w:type="spellStart"/>
-      <w:r>
-        <w:rPr>
-          <w:color w:val="404040" w:themeColor="text1" w:themeTint="BF"/>
-        </w:rPr>
-        <w:t>its</w:t>
-      </w:r>
-      <w:proofErr w:type="spellEnd"/>
-      <w:r>
-        <w:rPr>
-          <w:color w:val="404040" w:themeColor="text1" w:themeTint="BF"/>
-        </w:rPr>
-        <w:t>-vi</w:t>
+        </w:rPr>
+      </w:pPr>
+      <w:r>
+        <w:rPr>
+          <w:color w:val="404040" w:themeColor="text1" w:themeTint="BF"/>
+        </w:rPr>
+        <w:t>https://www.youtube.com/watch?v=grxRWLEDf7c&amp;ab_channel=Stevdza-San</w:t>
       </w:r>
     </w:p>
     <w:p>
@@ -10710,22 +11159,6 @@
           <w:szCs w:val="24"/>
         </w:rPr>
       </w:pPr>
-      <w:r>
-        <w:rPr>
-          <w:color w:val="404040" w:themeColor="text1" w:themeTint="BF"/>
-          <w:sz w:val="24"/>
-          <w:szCs w:val="24"/>
-        </w:rPr>
-        <w:t>Resolver error icono botón en Android</w:t>
-      </w:r>
-      <w:r>
-        <w:rPr>
-          <w:color w:val="404040" w:themeColor="text1" w:themeTint="BF"/>
-          <w:sz w:val="24"/>
-          <w:szCs w:val="24"/>
-        </w:rPr>
-        <w:t>:</w:t>
-      </w:r>
     </w:p>
     <w:p>
       <w:pPr>
@@ -10739,83 +11172,12 @@
       <w:r>
         <w:rPr>
           <w:color w:val="404040" w:themeColor="text1" w:themeTint="BF"/>
-        </w:rPr>
-        <w:lastRenderedPageBreak/>
-        <w:t>https://stackoverflow.com/questions/6590838/calling-setcompounddrawables-</w:t>
-      </w:r>
-      <w:r>
-        <w:rPr>
-          <w:color w:val="404040" w:themeColor="text1" w:themeTint="BF"/>
-        </w:rPr>
-        <w:tab/>
-      </w:r>
-      <w:r>
-        <w:rPr>
-          <w:color w:val="404040" w:themeColor="text1" w:themeTint="BF"/>
-        </w:rPr>
-        <w:t>doesnt-display-the-compound-drawable</w:t>
-      </w:r>
-    </w:p>
-    <w:p>
-      <w:pPr>
-        <w:ind w:firstLine="708"/>
-        <w:rPr>
-          <w:color w:val="404040" w:themeColor="text1" w:themeTint="BF"/>
-          <w:sz w:val="24"/>
-          <w:szCs w:val="24"/>
-        </w:rPr>
-      </w:pPr>
-      <w:r>
-        <w:rPr>
-          <w:color w:val="404040" w:themeColor="text1" w:themeTint="BF"/>
-          <w:sz w:val="24"/>
-          <w:szCs w:val="24"/>
-        </w:rPr>
-        <w:t>Navegación con gestos en Android</w:t>
-      </w:r>
-      <w:r>
-        <w:rPr>
-          <w:color w:val="404040" w:themeColor="text1" w:themeTint="BF"/>
-          <w:sz w:val="24"/>
-          <w:szCs w:val="24"/>
-        </w:rPr>
-        <w:t>:</w:t>
-      </w:r>
-    </w:p>
-    <w:p>
-      <w:pPr>
-        <w:ind w:firstLine="708"/>
-        <w:rPr>
-          <w:color w:val="404040" w:themeColor="text1" w:themeTint="BF"/>
-          <w:sz w:val="24"/>
-          <w:szCs w:val="24"/>
-        </w:rPr>
-      </w:pPr>
-      <w:r>
-        <w:rPr>
-          <w:color w:val="404040" w:themeColor="text1" w:themeTint="BF"/>
-        </w:rPr>
-        <w:t>https://www.youtube.com/watch?v=grxRWLEDf7c&amp;ab_channel=Stevdza-San</w:t>
-      </w:r>
-    </w:p>
-    <w:p>
-      <w:pPr>
-        <w:ind w:firstLine="708"/>
-        <w:rPr>
-          <w:color w:val="404040" w:themeColor="text1" w:themeTint="BF"/>
-          <w:sz w:val="24"/>
-          <w:szCs w:val="24"/>
-        </w:rPr>
-      </w:pPr>
-      <w:r>
-        <w:rPr>
-          <w:color w:val="404040" w:themeColor="text1" w:themeTint="BF"/>
           <w:sz w:val="24"/>
           <w:szCs w:val="24"/>
         </w:rPr>
         <w:t xml:space="preserve">Wikipedia </w:t>
       </w:r>
-      <w:hyperlink r:id="rId39" w:history="1">
+      <w:hyperlink r:id="rId40" w:history="1">
         <w:r>
           <w:rPr>
             <w:color w:val="404040" w:themeColor="text1" w:themeTint="BF"/>
@@ -10839,8 +11201,6 @@
         <w:ind w:firstLine="708"/>
         <w:rPr>
           <w:color w:val="404040" w:themeColor="text1" w:themeTint="BF"/>
-          <w:sz w:val="24"/>
-          <w:szCs w:val="24"/>
         </w:rPr>
       </w:pPr>
       <w:r>
@@ -10855,6 +11215,42 @@
         <w:ind w:firstLine="708"/>
         <w:rPr>
           <w:color w:val="404040" w:themeColor="text1" w:themeTint="BF"/>
+        </w:rPr>
+      </w:pPr>
+    </w:p>
+    <w:p>
+      <w:pPr>
+        <w:ind w:firstLine="708"/>
+        <w:rPr>
+          <w:color w:val="404040" w:themeColor="text1" w:themeTint="BF"/>
+        </w:rPr>
+      </w:pPr>
+      <w:r>
+        <w:rPr>
+          <w:color w:val="404040" w:themeColor="text1" w:themeTint="BF"/>
+        </w:rPr>
+        <w:t>Definición dirección IP:</w:t>
+      </w:r>
+    </w:p>
+    <w:p>
+      <w:pPr>
+        <w:ind w:left="708"/>
+        <w:rPr>
+          <w:color w:val="404040" w:themeColor="text1" w:themeTint="BF"/>
+        </w:rPr>
+      </w:pPr>
+      <w:r>
+        <w:rPr>
+          <w:color w:val="404040" w:themeColor="text1" w:themeTint="BF"/>
+        </w:rPr>
+        <w:t>https://blog.orange.es/consejos-y-trucos/que-es-direccion-ip-y-que-tienes-que-saber-sobre-la-tuya/</w:t>
+      </w:r>
+    </w:p>
+    <w:p>
+      <w:pPr>
+        <w:ind w:firstLine="708"/>
+        <w:rPr>
+          <w:color w:val="404040" w:themeColor="text1" w:themeTint="BF"/>
           <w:sz w:val="24"/>
           <w:szCs w:val="24"/>
         </w:rPr>
@@ -10869,8 +11265,8 @@
       </w:pPr>
     </w:p>
     <w:sectPr>
-      <w:headerReference w:type="default" r:id="rId40"/>
-      <w:footerReference w:type="default" r:id="rId41"/>
+      <w:headerReference w:type="default" r:id="rId41"/>
+      <w:footerReference w:type="default" r:id="rId42"/>
       <w:pgSz w:w="11906" w:h="16838"/>
       <w:pgMar w:top="1417" w:right="1701" w:bottom="1417" w:left="1701" w:header="708" w:footer="708" w:gutter="0"/>
       <w:pgNumType w:start="0"/>
@@ -10883,7 +11279,7 @@
 </file>
 
 <file path=word/endnotes.xml><?xml version="1.0" encoding="utf-8"?>
-<w:endnotes xmlns:wpc="http://schemas.microsoft.com/office/word/2010/wordprocessingCanvas" xmlns:cx="http://schemas.microsoft.com/office/drawing/2014/chartex" xmlns:cx1="http://schemas.microsoft.com/office/drawing/2015/9/8/chartex" xmlns:cx2="http://schemas.microsoft.com/office/drawing/2015/10/21/chartex" xmlns:cx3="http://schemas.microsoft.com/office/drawing/2016/5/9/chartex" xmlns:cx4="http://schemas.microsoft.com/office/drawing/2016/5/10/chartex" xmlns:cx5="http://schemas.microsoft.com/office/drawing/2016/5/11/chartex" xmlns:cx6="http://schemas.microsoft.com/office/drawing/2016/5/12/chartex" xmlns:cx7="http://schemas.microsoft.com/office/drawing/2016/5/13/chartex" xmlns:cx8="http://schemas.microsoft.com/office/drawing/2016/5/14/chartex" xmlns:mc="http://schemas.openxmlformats.org/markup-compatibility/2006" xmlns:aink="http://schemas.microsoft.com/office/drawing/2016/ink" xmlns:am3d="http://schemas.microsoft.com/office/drawing/2017/model3d" xmlns:o="urn:schemas-microsoft-com:office:office" xmlns:r="http://schemas.openxmlformats.org/officeDocument/2006/relationships" xmlns:m="http://schemas.openxmlformats.org/officeDocument/2006/math" xmlns:v="urn:schemas-microsoft-com:vml" xmlns:wp14="http://schemas.microsoft.com/office/word/2010/wordprocessingDrawing" xmlns:wp="http://schemas.openxmlformats.org/drawingml/2006/wordprocessingDrawing" xmlns:w10="urn:schemas-microsoft-com:office:word" xmlns:w="http://schemas.openxmlformats.org/wordprocessingml/2006/main" xmlns:w14="http://schemas.microsoft.com/office/word/2010/wordml" xmlns:w15="http://schemas.microsoft.com/office/word/2012/wordml" xmlns:w16cid="http://schemas.microsoft.com/office/word/2016/wordml/cid" xmlns:w16se="http://schemas.microsoft.com/office/word/2015/wordml/symex" xmlns:wpg="http://schemas.microsoft.com/office/word/2010/wordprocessingGroup" xmlns:wpi="http://schemas.microsoft.com/office/word/2010/wordprocessingInk" xmlns:wne="http://schemas.microsoft.com/office/word/2006/wordml" xmlns:wps="http://schemas.microsoft.com/office/word/2010/wordprocessingShape" mc:Ignorable="w14 w15 w16se w16cid wp14">
+<w:endnotes xmlns:wpc="http://schemas.microsoft.com/office/word/2010/wordprocessingCanvas" xmlns:cx="http://schemas.microsoft.com/office/drawing/2014/chartex" xmlns:cx1="http://schemas.microsoft.com/office/drawing/2015/9/8/chartex" xmlns:cx2="http://schemas.microsoft.com/office/drawing/2015/10/21/chartex" xmlns:cx3="http://schemas.microsoft.com/office/drawing/2016/5/9/chartex" xmlns:cx4="http://schemas.microsoft.com/office/drawing/2016/5/10/chartex" xmlns:cx5="http://schemas.microsoft.com/office/drawing/2016/5/11/chartex" xmlns:cx6="http://schemas.microsoft.com/office/drawing/2016/5/12/chartex" xmlns:cx7="http://schemas.microsoft.com/office/drawing/2016/5/13/chartex" xmlns:cx8="http://schemas.microsoft.com/office/drawing/2016/5/14/chartex" xmlns:mc="http://schemas.openxmlformats.org/markup-compatibility/2006" xmlns:aink="http://schemas.microsoft.com/office/drawing/2016/ink" xmlns:am3d="http://schemas.microsoft.com/office/drawing/2017/model3d" xmlns:o="urn:schemas-microsoft-com:office:office" xmlns:r="http://schemas.openxmlformats.org/officeDocument/2006/relationships" xmlns:m="http://schemas.openxmlformats.org/officeDocument/2006/math" xmlns:v="urn:schemas-microsoft-com:vml" xmlns:wp14="http://schemas.microsoft.com/office/word/2010/wordprocessingDrawing" xmlns:wp="http://schemas.openxmlformats.org/drawingml/2006/wordprocessingDrawing" xmlns:w10="urn:schemas-microsoft-com:office:word" xmlns:w="http://schemas.openxmlformats.org/wordprocessingml/2006/main" xmlns:w14="http://schemas.microsoft.com/office/word/2010/wordml" xmlns:w15="http://schemas.microsoft.com/office/word/2012/wordml" xmlns:w16cex="http://schemas.microsoft.com/office/word/2018/wordml/cex" xmlns:w16cid="http://schemas.microsoft.com/office/word/2016/wordml/cid" xmlns:w16="http://schemas.microsoft.com/office/word/2018/wordml" xmlns:w16sdtdh="http://schemas.microsoft.com/office/word/2020/wordml/sdtdatahash" xmlns:w16se="http://schemas.microsoft.com/office/word/2015/wordml/symex" xmlns:wpg="http://schemas.microsoft.com/office/word/2010/wordprocessingGroup" xmlns:wpi="http://schemas.microsoft.com/office/word/2010/wordprocessingInk" xmlns:wne="http://schemas.microsoft.com/office/word/2006/wordml" xmlns:wps="http://schemas.microsoft.com/office/word/2010/wordprocessingShape" mc:Ignorable="w14 w15 w16se w16cid w16 w16cex w16sdtdh wp14">
   <w:endnote w:type="separator" w:id="-1">
     <w:p>
       <w:pPr>
@@ -10908,7 +11304,7 @@
 </file>
 
 <file path=word/footer1.xml><?xml version="1.0" encoding="utf-8"?>
-<w:ftr xmlns:wpc="http://schemas.microsoft.com/office/word/2010/wordprocessingCanvas" xmlns:cx="http://schemas.microsoft.com/office/drawing/2014/chartex" xmlns:cx1="http://schemas.microsoft.com/office/drawing/2015/9/8/chartex" xmlns:cx2="http://schemas.microsoft.com/office/drawing/2015/10/21/chartex" xmlns:cx3="http://schemas.microsoft.com/office/drawing/2016/5/9/chartex" xmlns:cx4="http://schemas.microsoft.com/office/drawing/2016/5/10/chartex" xmlns:cx5="http://schemas.microsoft.com/office/drawing/2016/5/11/chartex" xmlns:cx6="http://schemas.microsoft.com/office/drawing/2016/5/12/chartex" xmlns:cx7="http://schemas.microsoft.com/office/drawing/2016/5/13/chartex" xmlns:cx8="http://schemas.microsoft.com/office/drawing/2016/5/14/chartex" xmlns:mc="http://schemas.openxmlformats.org/markup-compatibility/2006" xmlns:aink="http://schemas.microsoft.com/office/drawing/2016/ink" xmlns:am3d="http://schemas.microsoft.com/office/drawing/2017/model3d" xmlns:o="urn:schemas-microsoft-com:office:office" xmlns:r="http://schemas.openxmlformats.org/officeDocument/2006/relationships" xmlns:m="http://schemas.openxmlformats.org/officeDocument/2006/math" xmlns:v="urn:schemas-microsoft-com:vml" xmlns:wp14="http://schemas.microsoft.com/office/word/2010/wordprocessingDrawing" xmlns:wp="http://schemas.openxmlformats.org/drawingml/2006/wordprocessingDrawing" xmlns:w10="urn:schemas-microsoft-com:office:word" xmlns:w="http://schemas.openxmlformats.org/wordprocessingml/2006/main" xmlns:w14="http://schemas.microsoft.com/office/word/2010/wordml" xmlns:w15="http://schemas.microsoft.com/office/word/2012/wordml" xmlns:w16cid="http://schemas.microsoft.com/office/word/2016/wordml/cid" xmlns:w16se="http://schemas.microsoft.com/office/word/2015/wordml/symex" xmlns:wpg="http://schemas.microsoft.com/office/word/2010/wordprocessingGroup" xmlns:wpi="http://schemas.microsoft.com/office/word/2010/wordprocessingInk" xmlns:wne="http://schemas.microsoft.com/office/word/2006/wordml" xmlns:wps="http://schemas.microsoft.com/office/word/2010/wordprocessingShape" mc:Ignorable="w14 w15 w16se w16cid wp14">
+<w:ftr xmlns:wpc="http://schemas.microsoft.com/office/word/2010/wordprocessingCanvas" xmlns:cx="http://schemas.microsoft.com/office/drawing/2014/chartex" xmlns:cx1="http://schemas.microsoft.com/office/drawing/2015/9/8/chartex" xmlns:cx2="http://schemas.microsoft.com/office/drawing/2015/10/21/chartex" xmlns:cx3="http://schemas.microsoft.com/office/drawing/2016/5/9/chartex" xmlns:cx4="http://schemas.microsoft.com/office/drawing/2016/5/10/chartex" xmlns:cx5="http://schemas.microsoft.com/office/drawing/2016/5/11/chartex" xmlns:cx6="http://schemas.microsoft.com/office/drawing/2016/5/12/chartex" xmlns:cx7="http://schemas.microsoft.com/office/drawing/2016/5/13/chartex" xmlns:cx8="http://schemas.microsoft.com/office/drawing/2016/5/14/chartex" xmlns:mc="http://schemas.openxmlformats.org/markup-compatibility/2006" xmlns:aink="http://schemas.microsoft.com/office/drawing/2016/ink" xmlns:am3d="http://schemas.microsoft.com/office/drawing/2017/model3d" xmlns:o="urn:schemas-microsoft-com:office:office" xmlns:r="http://schemas.openxmlformats.org/officeDocument/2006/relationships" xmlns:m="http://schemas.openxmlformats.org/officeDocument/2006/math" xmlns:v="urn:schemas-microsoft-com:vml" xmlns:wp14="http://schemas.microsoft.com/office/word/2010/wordprocessingDrawing" xmlns:wp="http://schemas.openxmlformats.org/drawingml/2006/wordprocessingDrawing" xmlns:w10="urn:schemas-microsoft-com:office:word" xmlns:w="http://schemas.openxmlformats.org/wordprocessingml/2006/main" xmlns:w14="http://schemas.microsoft.com/office/word/2010/wordml" xmlns:w15="http://schemas.microsoft.com/office/word/2012/wordml" xmlns:w16cex="http://schemas.microsoft.com/office/word/2018/wordml/cex" xmlns:w16cid="http://schemas.microsoft.com/office/word/2016/wordml/cid" xmlns:w16="http://schemas.microsoft.com/office/word/2018/wordml" xmlns:w16sdtdh="http://schemas.microsoft.com/office/word/2020/wordml/sdtdatahash" xmlns:w16se="http://schemas.microsoft.com/office/word/2015/wordml/symex" xmlns:wpg="http://schemas.microsoft.com/office/word/2010/wordprocessingGroup" xmlns:wpi="http://schemas.microsoft.com/office/word/2010/wordprocessingInk" xmlns:wne="http://schemas.microsoft.com/office/word/2006/wordml" xmlns:wps="http://schemas.microsoft.com/office/word/2010/wordprocessingShape" mc:Ignorable="w14 w15 w16se w16cid w16 w16cex w16sdtdh wp14">
   <w:p>
     <w:pPr>
       <w:tabs>
@@ -11013,7 +11409,7 @@
 </file>
 
 <file path=word/footnotes.xml><?xml version="1.0" encoding="utf-8"?>
-<w:footnotes xmlns:wpc="http://schemas.microsoft.com/office/word/2010/wordprocessingCanvas" xmlns:cx="http://schemas.microsoft.com/office/drawing/2014/chartex" xmlns:cx1="http://schemas.microsoft.com/office/drawing/2015/9/8/chartex" xmlns:cx2="http://schemas.microsoft.com/office/drawing/2015/10/21/chartex" xmlns:cx3="http://schemas.microsoft.com/office/drawing/2016/5/9/chartex" xmlns:cx4="http://schemas.microsoft.com/office/drawing/2016/5/10/chartex" xmlns:cx5="http://schemas.microsoft.com/office/drawing/2016/5/11/chartex" xmlns:cx6="http://schemas.microsoft.com/office/drawing/2016/5/12/chartex" xmlns:cx7="http://schemas.microsoft.com/office/drawing/2016/5/13/chartex" xmlns:cx8="http://schemas.microsoft.com/office/drawing/2016/5/14/chartex" xmlns:mc="http://schemas.openxmlformats.org/markup-compatibility/2006" xmlns:aink="http://schemas.microsoft.com/office/drawing/2016/ink" xmlns:am3d="http://schemas.microsoft.com/office/drawing/2017/model3d" xmlns:o="urn:schemas-microsoft-com:office:office" xmlns:r="http://schemas.openxmlformats.org/officeDocument/2006/relationships" xmlns:m="http://schemas.openxmlformats.org/officeDocument/2006/math" xmlns:v="urn:schemas-microsoft-com:vml" xmlns:wp14="http://schemas.microsoft.com/office/word/2010/wordprocessingDrawing" xmlns:wp="http://schemas.openxmlformats.org/drawingml/2006/wordprocessingDrawing" xmlns:w10="urn:schemas-microsoft-com:office:word" xmlns:w="http://schemas.openxmlformats.org/wordprocessingml/2006/main" xmlns:w14="http://schemas.microsoft.com/office/word/2010/wordml" xmlns:w15="http://schemas.microsoft.com/office/word/2012/wordml" xmlns:w16cid="http://schemas.microsoft.com/office/word/2016/wordml/cid" xmlns:w16se="http://schemas.microsoft.com/office/word/2015/wordml/symex" xmlns:wpg="http://schemas.microsoft.com/office/word/2010/wordprocessingGroup" xmlns:wpi="http://schemas.microsoft.com/office/word/2010/wordprocessingInk" xmlns:wne="http://schemas.microsoft.com/office/word/2006/wordml" xmlns:wps="http://schemas.microsoft.com/office/word/2010/wordprocessingShape" mc:Ignorable="w14 w15 w16se w16cid wp14">
+<w:footnotes xmlns:wpc="http://schemas.microsoft.com/office/word/2010/wordprocessingCanvas" xmlns:cx="http://schemas.microsoft.com/office/drawing/2014/chartex" xmlns:cx1="http://schemas.microsoft.com/office/drawing/2015/9/8/chartex" xmlns:cx2="http://schemas.microsoft.com/office/drawing/2015/10/21/chartex" xmlns:cx3="http://schemas.microsoft.com/office/drawing/2016/5/9/chartex" xmlns:cx4="http://schemas.microsoft.com/office/drawing/2016/5/10/chartex" xmlns:cx5="http://schemas.microsoft.com/office/drawing/2016/5/11/chartex" xmlns:cx6="http://schemas.microsoft.com/office/drawing/2016/5/12/chartex" xmlns:cx7="http://schemas.microsoft.com/office/drawing/2016/5/13/chartex" xmlns:cx8="http://schemas.microsoft.com/office/drawing/2016/5/14/chartex" xmlns:mc="http://schemas.openxmlformats.org/markup-compatibility/2006" xmlns:aink="http://schemas.microsoft.com/office/drawing/2016/ink" xmlns:am3d="http://schemas.microsoft.com/office/drawing/2017/model3d" xmlns:o="urn:schemas-microsoft-com:office:office" xmlns:r="http://schemas.openxmlformats.org/officeDocument/2006/relationships" xmlns:m="http://schemas.openxmlformats.org/officeDocument/2006/math" xmlns:v="urn:schemas-microsoft-com:vml" xmlns:wp14="http://schemas.microsoft.com/office/word/2010/wordprocessingDrawing" xmlns:wp="http://schemas.openxmlformats.org/drawingml/2006/wordprocessingDrawing" xmlns:w10="urn:schemas-microsoft-com:office:word" xmlns:w="http://schemas.openxmlformats.org/wordprocessingml/2006/main" xmlns:w14="http://schemas.microsoft.com/office/word/2010/wordml" xmlns:w15="http://schemas.microsoft.com/office/word/2012/wordml" xmlns:w16cex="http://schemas.microsoft.com/office/word/2018/wordml/cex" xmlns:w16cid="http://schemas.microsoft.com/office/word/2016/wordml/cid" xmlns:w16="http://schemas.microsoft.com/office/word/2018/wordml" xmlns:w16sdtdh="http://schemas.microsoft.com/office/word/2020/wordml/sdtdatahash" xmlns:w16se="http://schemas.microsoft.com/office/word/2015/wordml/symex" xmlns:wpg="http://schemas.microsoft.com/office/word/2010/wordprocessingGroup" xmlns:wpi="http://schemas.microsoft.com/office/word/2010/wordprocessingInk" xmlns:wne="http://schemas.microsoft.com/office/word/2006/wordml" xmlns:wps="http://schemas.microsoft.com/office/word/2010/wordprocessingShape" mc:Ignorable="w14 w15 w16se w16cid w16 w16cex w16sdtdh wp14">
   <w:footnote w:type="separator" w:id="-1">
     <w:p>
       <w:pPr>
@@ -11038,7 +11434,7 @@
 </file>
 
 <file path=word/header1.xml><?xml version="1.0" encoding="utf-8"?>
-<w:hdr xmlns:wpc="http://schemas.microsoft.com/office/word/2010/wordprocessingCanvas" xmlns:cx="http://schemas.microsoft.com/office/drawing/2014/chartex" xmlns:cx1="http://schemas.microsoft.com/office/drawing/2015/9/8/chartex" xmlns:cx2="http://schemas.microsoft.com/office/drawing/2015/10/21/chartex" xmlns:cx3="http://schemas.microsoft.com/office/drawing/2016/5/9/chartex" xmlns:cx4="http://schemas.microsoft.com/office/drawing/2016/5/10/chartex" xmlns:cx5="http://schemas.microsoft.com/office/drawing/2016/5/11/chartex" xmlns:cx6="http://schemas.microsoft.com/office/drawing/2016/5/12/chartex" xmlns:cx7="http://schemas.microsoft.com/office/drawing/2016/5/13/chartex" xmlns:cx8="http://schemas.microsoft.com/office/drawing/2016/5/14/chartex" xmlns:mc="http://schemas.openxmlformats.org/markup-compatibility/2006" xmlns:aink="http://schemas.microsoft.com/office/drawing/2016/ink" xmlns:am3d="http://schemas.microsoft.com/office/drawing/2017/model3d" xmlns:o="urn:schemas-microsoft-com:office:office" xmlns:r="http://schemas.openxmlformats.org/officeDocument/2006/relationships" xmlns:m="http://schemas.openxmlformats.org/officeDocument/2006/math" xmlns:v="urn:schemas-microsoft-com:vml" xmlns:wp14="http://schemas.microsoft.com/office/word/2010/wordprocessingDrawing" xmlns:wp="http://schemas.openxmlformats.org/drawingml/2006/wordprocessingDrawing" xmlns:w10="urn:schemas-microsoft-com:office:word" xmlns:w="http://schemas.openxmlformats.org/wordprocessingml/2006/main" xmlns:w14="http://schemas.microsoft.com/office/word/2010/wordml" xmlns:w15="http://schemas.microsoft.com/office/word/2012/wordml" xmlns:w16cid="http://schemas.microsoft.com/office/word/2016/wordml/cid" xmlns:w16se="http://schemas.microsoft.com/office/word/2015/wordml/symex" xmlns:wpg="http://schemas.microsoft.com/office/word/2010/wordprocessingGroup" xmlns:wpi="http://schemas.microsoft.com/office/word/2010/wordprocessingInk" xmlns:wne="http://schemas.microsoft.com/office/word/2006/wordml" xmlns:wps="http://schemas.microsoft.com/office/word/2010/wordprocessingShape" mc:Ignorable="w14 w15 w16se w16cid wp14">
+<w:hdr xmlns:wpc="http://schemas.microsoft.com/office/word/2010/wordprocessingCanvas" xmlns:cx="http://schemas.microsoft.com/office/drawing/2014/chartex" xmlns:cx1="http://schemas.microsoft.com/office/drawing/2015/9/8/chartex" xmlns:cx2="http://schemas.microsoft.com/office/drawing/2015/10/21/chartex" xmlns:cx3="http://schemas.microsoft.com/office/drawing/2016/5/9/chartex" xmlns:cx4="http://schemas.microsoft.com/office/drawing/2016/5/10/chartex" xmlns:cx5="http://schemas.microsoft.com/office/drawing/2016/5/11/chartex" xmlns:cx6="http://schemas.microsoft.com/office/drawing/2016/5/12/chartex" xmlns:cx7="http://schemas.microsoft.com/office/drawing/2016/5/13/chartex" xmlns:cx8="http://schemas.microsoft.com/office/drawing/2016/5/14/chartex" xmlns:mc="http://schemas.openxmlformats.org/markup-compatibility/2006" xmlns:aink="http://schemas.microsoft.com/office/drawing/2016/ink" xmlns:am3d="http://schemas.microsoft.com/office/drawing/2017/model3d" xmlns:o="urn:schemas-microsoft-com:office:office" xmlns:r="http://schemas.openxmlformats.org/officeDocument/2006/relationships" xmlns:m="http://schemas.openxmlformats.org/officeDocument/2006/math" xmlns:v="urn:schemas-microsoft-com:vml" xmlns:wp14="http://schemas.microsoft.com/office/word/2010/wordprocessingDrawing" xmlns:wp="http://schemas.openxmlformats.org/drawingml/2006/wordprocessingDrawing" xmlns:w10="urn:schemas-microsoft-com:office:word" xmlns:w="http://schemas.openxmlformats.org/wordprocessingml/2006/main" xmlns:w14="http://schemas.microsoft.com/office/word/2010/wordml" xmlns:w15="http://schemas.microsoft.com/office/word/2012/wordml" xmlns:w16cex="http://schemas.microsoft.com/office/word/2018/wordml/cex" xmlns:w16cid="http://schemas.microsoft.com/office/word/2016/wordml/cid" xmlns:w16="http://schemas.microsoft.com/office/word/2018/wordml" xmlns:w16sdtdh="http://schemas.microsoft.com/office/word/2020/wordml/sdtdatahash" xmlns:w16se="http://schemas.microsoft.com/office/word/2015/wordml/symex" xmlns:wpg="http://schemas.microsoft.com/office/word/2010/wordprocessingGroup" xmlns:wpi="http://schemas.microsoft.com/office/word/2010/wordprocessingInk" xmlns:wne="http://schemas.microsoft.com/office/word/2006/wordml" xmlns:wps="http://schemas.microsoft.com/office/word/2010/wordprocessingShape" mc:Ignorable="w14 w15 w16se w16cid w16 w16cex w16sdtdh wp14">
   <w:p>
     <w:pPr>
       <w:pStyle w:val="Encabezado"/>
@@ -11048,22 +11444,14 @@
       <w:t>Proyecto</w:t>
     </w:r>
     <w:r>
-      <w:t xml:space="preserve"> Álvaro Carbajo </w:t>
-    </w:r>
-    <w:proofErr w:type="gramStart"/>
-    <w:r>
-      <w:t>Alcalde</w:t>
-    </w:r>
-    <w:proofErr w:type="gramEnd"/>
-    <w:r>
-      <w:t>.</w:t>
+      <w:t xml:space="preserve"> Álvaro Carbajo Alcalde.</w:t>
     </w:r>
   </w:p>
 </w:hdr>
 </file>
 
 <file path=word/numbering.xml><?xml version="1.0" encoding="utf-8"?>
-<w:numbering xmlns:wpc="http://schemas.microsoft.com/office/word/2010/wordprocessingCanvas" xmlns:cx="http://schemas.microsoft.com/office/drawing/2014/chartex" xmlns:cx1="http://schemas.microsoft.com/office/drawing/2015/9/8/chartex" xmlns:cx2="http://schemas.microsoft.com/office/drawing/2015/10/21/chartex" xmlns:cx3="http://schemas.microsoft.com/office/drawing/2016/5/9/chartex" xmlns:cx4="http://schemas.microsoft.com/office/drawing/2016/5/10/chartex" xmlns:cx5="http://schemas.microsoft.com/office/drawing/2016/5/11/chartex" xmlns:cx6="http://schemas.microsoft.com/office/drawing/2016/5/12/chartex" xmlns:cx7="http://schemas.microsoft.com/office/drawing/2016/5/13/chartex" xmlns:cx8="http://schemas.microsoft.com/office/drawing/2016/5/14/chartex" xmlns:mc="http://schemas.openxmlformats.org/markup-compatibility/2006" xmlns:aink="http://schemas.microsoft.com/office/drawing/2016/ink" xmlns:am3d="http://schemas.microsoft.com/office/drawing/2017/model3d" xmlns:o="urn:schemas-microsoft-com:office:office" xmlns:r="http://schemas.openxmlformats.org/officeDocument/2006/relationships" xmlns:m="http://schemas.openxmlformats.org/officeDocument/2006/math" xmlns:v="urn:schemas-microsoft-com:vml" xmlns:wp14="http://schemas.microsoft.com/office/word/2010/wordprocessingDrawing" xmlns:wp="http://schemas.openxmlformats.org/drawingml/2006/wordprocessingDrawing" xmlns:w10="urn:schemas-microsoft-com:office:word" xmlns:w="http://schemas.openxmlformats.org/wordprocessingml/2006/main" xmlns:w14="http://schemas.microsoft.com/office/word/2010/wordml" xmlns:w15="http://schemas.microsoft.com/office/word/2012/wordml" xmlns:w16cid="http://schemas.microsoft.com/office/word/2016/wordml/cid" xmlns:w16se="http://schemas.microsoft.com/office/word/2015/wordml/symex" xmlns:wpg="http://schemas.microsoft.com/office/word/2010/wordprocessingGroup" xmlns:wpi="http://schemas.microsoft.com/office/word/2010/wordprocessingInk" xmlns:wne="http://schemas.microsoft.com/office/word/2006/wordml" xmlns:wps="http://schemas.microsoft.com/office/word/2010/wordprocessingShape" mc:Ignorable="w14 w15 w16se w16cid wp14">
+<w:numbering xmlns:wpc="http://schemas.microsoft.com/office/word/2010/wordprocessingCanvas" xmlns:cx="http://schemas.microsoft.com/office/drawing/2014/chartex" xmlns:cx1="http://schemas.microsoft.com/office/drawing/2015/9/8/chartex" xmlns:cx2="http://schemas.microsoft.com/office/drawing/2015/10/21/chartex" xmlns:cx3="http://schemas.microsoft.com/office/drawing/2016/5/9/chartex" xmlns:cx4="http://schemas.microsoft.com/office/drawing/2016/5/10/chartex" xmlns:cx5="http://schemas.microsoft.com/office/drawing/2016/5/11/chartex" xmlns:cx6="http://schemas.microsoft.com/office/drawing/2016/5/12/chartex" xmlns:cx7="http://schemas.microsoft.com/office/drawing/2016/5/13/chartex" xmlns:cx8="http://schemas.microsoft.com/office/drawing/2016/5/14/chartex" xmlns:mc="http://schemas.openxmlformats.org/markup-compatibility/2006" xmlns:aink="http://schemas.microsoft.com/office/drawing/2016/ink" xmlns:am3d="http://schemas.microsoft.com/office/drawing/2017/model3d" xmlns:o="urn:schemas-microsoft-com:office:office" xmlns:r="http://schemas.openxmlformats.org/officeDocument/2006/relationships" xmlns:m="http://schemas.openxmlformats.org/officeDocument/2006/math" xmlns:v="urn:schemas-microsoft-com:vml" xmlns:wp14="http://schemas.microsoft.com/office/word/2010/wordprocessingDrawing" xmlns:wp="http://schemas.openxmlformats.org/drawingml/2006/wordprocessingDrawing" xmlns:w10="urn:schemas-microsoft-com:office:word" xmlns:w="http://schemas.openxmlformats.org/wordprocessingml/2006/main" xmlns:w14="http://schemas.microsoft.com/office/word/2010/wordml" xmlns:w15="http://schemas.microsoft.com/office/word/2012/wordml" xmlns:w16cex="http://schemas.microsoft.com/office/word/2018/wordml/cex" xmlns:w16cid="http://schemas.microsoft.com/office/word/2016/wordml/cid" xmlns:w16="http://schemas.microsoft.com/office/word/2018/wordml" xmlns:w16sdtdh="http://schemas.microsoft.com/office/word/2020/wordml/sdtdatahash" xmlns:w16se="http://schemas.microsoft.com/office/word/2015/wordml/symex" xmlns:wpg="http://schemas.microsoft.com/office/word/2010/wordprocessingGroup" xmlns:wpi="http://schemas.microsoft.com/office/word/2010/wordprocessingInk" xmlns:wne="http://schemas.microsoft.com/office/word/2006/wordml" xmlns:wps="http://schemas.microsoft.com/office/word/2010/wordprocessingShape" mc:Ignorable="w14 w15 w16se w16cid w16 w16cex w16sdtdh wp14">
   <w:abstractNum w:abstractNumId="0" w15:restartNumberingAfterBreak="0">
     <w:nsid w:val="0B41694E"/>
     <w:multiLevelType w:val="hybridMultilevel"/>
@@ -11853,7 +12241,7 @@
 </file>
 
 <file path=word/styles.xml><?xml version="1.0" encoding="utf-8"?>
-<w:styles xmlns:mc="http://schemas.openxmlformats.org/markup-compatibility/2006" xmlns:r="http://schemas.openxmlformats.org/officeDocument/2006/relationships" xmlns:w="http://schemas.openxmlformats.org/wordprocessingml/2006/main" xmlns:w14="http://schemas.microsoft.com/office/word/2010/wordml" xmlns:w15="http://schemas.microsoft.com/office/word/2012/wordml" xmlns:w16cid="http://schemas.microsoft.com/office/word/2016/wordml/cid" xmlns:w16se="http://schemas.microsoft.com/office/word/2015/wordml/symex" mc:Ignorable="w14 w15 w16se w16cid">
+<w:styles xmlns:mc="http://schemas.openxmlformats.org/markup-compatibility/2006" xmlns:r="http://schemas.openxmlformats.org/officeDocument/2006/relationships" xmlns:w="http://schemas.openxmlformats.org/wordprocessingml/2006/main" xmlns:w14="http://schemas.microsoft.com/office/word/2010/wordml" xmlns:w15="http://schemas.microsoft.com/office/word/2012/wordml" xmlns:w16cex="http://schemas.microsoft.com/office/word/2018/wordml/cex" xmlns:w16cid="http://schemas.microsoft.com/office/word/2016/wordml/cid" xmlns:w16="http://schemas.microsoft.com/office/word/2018/wordml" xmlns:w16sdtdh="http://schemas.microsoft.com/office/word/2020/wordml/sdtdatahash" xmlns:w16se="http://schemas.microsoft.com/office/word/2015/wordml/symex" mc:Ignorable="w14 w15 w16se w16cid w16 w16cex w16sdtdh">
   <w:docDefaults>
     <w:rPrDefault>
       <w:rPr>
@@ -11869,7 +12257,7 @@
       </w:pPr>
     </w:pPrDefault>
   </w:docDefaults>
-  <w:latentStyles w:defLockedState="0" w:defUIPriority="99" w:defSemiHidden="0" w:defUnhideWhenUsed="0" w:defQFormat="0" w:count="375">
+  <w:latentStyles w:defLockedState="0" w:defUIPriority="99" w:defSemiHidden="0" w:defUnhideWhenUsed="0" w:defQFormat="0" w:count="376">
     <w:lsdException w:name="Normal" w:uiPriority="0" w:qFormat="1"/>
     <w:lsdException w:name="heading 1" w:uiPriority="9" w:qFormat="1"/>
     <w:lsdException w:name="heading 2" w:semiHidden="1" w:uiPriority="9" w:unhideWhenUsed="1" w:qFormat="1"/>
@@ -11975,7 +12363,6 @@
     <w:lsdException w:name="HTML Sample" w:semiHidden="1" w:unhideWhenUsed="1"/>
     <w:lsdException w:name="HTML Typewriter" w:semiHidden="1" w:unhideWhenUsed="1"/>
     <w:lsdException w:name="HTML Variable" w:semiHidden="1" w:unhideWhenUsed="1"/>
-    <w:lsdException w:name="Normal Table" w:semiHidden="1" w:unhideWhenUsed="1"/>
     <w:lsdException w:name="annotation subject" w:semiHidden="1" w:unhideWhenUsed="1"/>
     <w:lsdException w:name="No List" w:semiHidden="1" w:unhideWhenUsed="1"/>
     <w:lsdException w:name="Outline List 1" w:semiHidden="1" w:unhideWhenUsed="1"/>
@@ -12022,10 +12409,8 @@
     <w:lsdException w:name="Table Subtle 2" w:semiHidden="1" w:unhideWhenUsed="1"/>
     <w:lsdException w:name="Table Web 1" w:semiHidden="1" w:unhideWhenUsed="1"/>
     <w:lsdException w:name="Table Web 2" w:semiHidden="1" w:unhideWhenUsed="1"/>
-    <w:lsdException w:name="Table Web 3" w:semiHidden="1" w:unhideWhenUsed="1"/>
     <w:lsdException w:name="Balloon Text" w:semiHidden="1" w:unhideWhenUsed="1"/>
     <w:lsdException w:name="Table Grid" w:uiPriority="39"/>
-    <w:lsdException w:name="Table Theme" w:semiHidden="1" w:unhideWhenUsed="1"/>
     <w:lsdException w:name="Placeholder Text" w:semiHidden="1"/>
     <w:lsdException w:name="No Spacing" w:uiPriority="1" w:qFormat="1"/>
     <w:lsdException w:name="Light Shading" w:uiPriority="60"/>
@@ -12245,6 +12630,7 @@
     <w:lsdException w:name="Smart Hyperlink" w:semiHidden="1" w:unhideWhenUsed="1"/>
     <w:lsdException w:name="Hashtag" w:semiHidden="1" w:unhideWhenUsed="1"/>
     <w:lsdException w:name="Unresolved Mention" w:semiHidden="1" w:unhideWhenUsed="1"/>
+    <w:lsdException w:name="Smart Link" w:semiHidden="1" w:unhideWhenUsed="1"/>
   </w:latentStyles>
   <w:style w:type="paragraph" w:default="1" w:styleId="Normal">
     <w:name w:val="Normal"/>

</xml_diff>